<commit_message>
added tfg memory, and filled some gaps
</commit_message>
<xml_diff>
--- a/State of the Art/State of the Art.docx
+++ b/State of the Art/State of the Art.docx
@@ -351,21 +351,26 @@
           <w:szCs w:val="24"/>
         </w:rPr>
       </w:pPr>
-      <w:proofErr w:type="spellStart"/>
-      <w:r>
-        <w:rPr>
-          <w:sz w:val="24"/>
-          <w:szCs w:val="24"/>
-        </w:rPr>
-        <w:t>Hearmaps</w:t>
-      </w:r>
-      <w:proofErr w:type="spellEnd"/>
-      <w:r>
-        <w:rPr>
-          <w:sz w:val="24"/>
-          <w:szCs w:val="24"/>
-        </w:rPr>
-        <w:t xml:space="preserve"> post shipment</w:t>
+      <w:r>
+        <w:rPr>
+          <w:sz w:val="24"/>
+          <w:szCs w:val="24"/>
+        </w:rPr>
+        <w:t>Hea</w:t>
+      </w:r>
+      <w:r>
+        <w:rPr>
+          <w:sz w:val="24"/>
+          <w:szCs w:val="24"/>
+        </w:rPr>
+        <w:t>t</w:t>
+      </w:r>
+      <w:r>
+        <w:rPr>
+          <w:sz w:val="24"/>
+          <w:szCs w:val="24"/>
+        </w:rPr>
+        <w:t>maps post shipment</w:t>
       </w:r>
     </w:p>
     <w:p>
@@ -436,6 +441,7 @@
     <w:p>
       <w:pPr>
         <w:rPr>
+          <w:rStyle w:val="Hyperlink"/>
           <w:b/>
           <w:bCs/>
           <w:sz w:val="32"/>
@@ -464,25 +470,25 @@
           <w:szCs w:val="32"/>
         </w:rPr>
       </w:pPr>
-    </w:p>
-    <w:p>
-      <w:pPr>
+      <w:r>
         <w:rPr>
           <w:b/>
           <w:bCs/>
           <w:sz w:val="32"/>
           <w:szCs w:val="32"/>
         </w:rPr>
-      </w:pPr>
-      <w:r>
+        <w:t>https://www.toptal.com/designers/data-visualization/data-visualization-tools</w:t>
+      </w:r>
+    </w:p>
+    <w:p>
+      <w:pPr>
         <w:rPr>
           <w:b/>
           <w:bCs/>
           <w:sz w:val="32"/>
           <w:szCs w:val="32"/>
         </w:rPr>
-        <w:t>TODO:</w:t>
-      </w:r>
+      </w:pPr>
     </w:p>
     <w:p>
       <w:pPr>
@@ -500,7 +506,25 @@
           <w:sz w:val="32"/>
           <w:szCs w:val="32"/>
         </w:rPr>
-        <w:lastRenderedPageBreak/>
+        <w:t>TODO:</w:t>
+      </w:r>
+    </w:p>
+    <w:p>
+      <w:pPr>
+        <w:rPr>
+          <w:b/>
+          <w:bCs/>
+          <w:sz w:val="32"/>
+          <w:szCs w:val="32"/>
+        </w:rPr>
+      </w:pPr>
+      <w:r>
+        <w:rPr>
+          <w:b/>
+          <w:bCs/>
+          <w:sz w:val="32"/>
+          <w:szCs w:val="32"/>
+        </w:rPr>
         <w:t>-</w:t>
       </w:r>
     </w:p>

</xml_diff>